<commit_message>
failure point add ons to document
</commit_message>
<xml_diff>
--- a/hardware/pinch_valve_dev/pinch_valve_integration.docx
+++ b/hardware/pinch_valve_dev/pinch_valve_integration.docx
@@ -372,7 +372,31 @@
         <w:rPr>
           <w:rFonts w:ascii="Garamond" w:hAnsi="Garamond"/>
         </w:rPr>
-        <w:t xml:space="preserve"> Key system failures introduced by this valve would be a full closure as to prevent backup in the pasteurization latrine. Monitoring where the current position is in software or a lack of bucket tips are potential software approaches to ensure failure of this nature doesn’t happen. It’s important to note control boards and stepper motors of the ED nature must be isolated from dust. One important consideration is that the ED generates a lot of heat. This will need some circulation as to prevent the operating conditions to exceed its designed standard.</w:t>
+        <w:t xml:space="preserve">Key system failures introduced by this valve would be a full closure as to prevent backup in the </w:t>
+      </w:r>
+      <w:r>
+        <w:rPr>
+          <w:rFonts w:ascii="Garamond" w:hAnsi="Garamond"/>
+        </w:rPr>
+        <w:t>digester</w:t>
+      </w:r>
+      <w:r>
+        <w:rPr>
+          <w:rFonts w:ascii="Garamond" w:hAnsi="Garamond"/>
+        </w:rPr>
+        <w:t>. Monitoring where the current position is in software or a lack of bucket tips are potential software approaches to ensure failure of this nature doesn’t happen. It’s important to note control boards and stepper motors of the ED nature must be isolated from dust. One important consideration is that the ED generates a lot of heat</w:t>
+      </w:r>
+      <w:r>
+        <w:rPr>
+          <w:rFonts w:ascii="Garamond" w:hAnsi="Garamond"/>
+        </w:rPr>
+        <w:t xml:space="preserve"> if used constantly</w:t>
+      </w:r>
+      <w:r>
+        <w:rPr>
+          <w:rFonts w:ascii="Garamond" w:hAnsi="Garamond"/>
+        </w:rPr>
+        <w:t>. This will need some circulation as to prevent the operating conditions to exceed its designed standard.</w:t>
       </w:r>
       <w:r>
         <w:rPr>
@@ -380,6 +404,36 @@
         </w:rPr>
         <w:t xml:space="preserve"> </w:t>
       </w:r>
+      <w:r>
+        <w:rPr>
+          <w:rFonts w:ascii="Garamond" w:hAnsi="Garamond"/>
+        </w:rPr>
+        <w:t xml:space="preserve">Sleep functionality implemented in the prototype also seemed to reduce the heating of the ED board. The board did not get even close to warm when this functionality was implemented. </w:t>
+      </w:r>
+      <w:r>
+        <w:rPr>
+          <w:rFonts w:ascii="Garamond" w:hAnsi="Garamond"/>
+        </w:rPr>
+        <w:t xml:space="preserve">The pins of the linear step motor from the ED board must be in precise orientation. Any variation results in improper control of the linear step motor. If the linear step controller were to get off, and move all to the top I have gotten the pin stuck in that position before. Resetting the position and monitoring the position will be important. </w:t>
+      </w:r>
+      <w:bookmarkStart w:id="0" w:name="_GoBack"/>
+      <w:bookmarkEnd w:id="0"/>
+    </w:p>
+    <w:p>
+      <w:pPr>
+        <w:spacing w:line="360" w:lineRule="auto"/>
+        <w:rPr>
+          <w:rFonts w:ascii="Garamond" w:hAnsi="Garamond"/>
+        </w:rPr>
+      </w:pPr>
+    </w:p>
+    <w:p>
+      <w:pPr>
+        <w:spacing w:line="360" w:lineRule="auto"/>
+        <w:rPr>
+          <w:rFonts w:ascii="Garamond" w:hAnsi="Garamond"/>
+        </w:rPr>
+      </w:pPr>
       <w:r>
         <w:rPr>
           <w:rFonts w:ascii="Garamond" w:hAnsi="Garamond"/>
@@ -417,8 +471,6 @@
           <w:rFonts w:ascii="Garamond" w:hAnsi="Garamond"/>
         </w:rPr>
       </w:pPr>
-      <w:bookmarkStart w:id="0" w:name="_GoBack"/>
-      <w:bookmarkEnd w:id="0"/>
     </w:p>
     <w:sectPr>
       <w:pgSz w:w="12240" w:h="15840"/>
@@ -1145,8 +1197,8 @@
           <c:showPercent val="0"/>
           <c:showBubbleSize val="0"/>
         </c:dLbls>
-        <c:axId val="-2089602480"/>
-        <c:axId val="-2089690832"/>
+        <c:axId val="-2105609408"/>
+        <c:axId val="-2084342288"/>
       </c:scatterChart>
       <c:scatterChart>
         <c:scatterStyle val="lineMarker"/>
@@ -1312,10 +1364,10 @@
                   <c:v>3.193548387096774</c:v>
                 </c:pt>
                 <c:pt idx="5">
-                  <c:v>2.859205776173284</c:v>
+                  <c:v>2.859205776173282</c:v>
                 </c:pt>
                 <c:pt idx="6">
-                  <c:v>5.176470588235293</c:v>
+                  <c:v>5.176470588235291</c:v>
                 </c:pt>
                 <c:pt idx="7">
                   <c:v>4.578034682080924</c:v>
@@ -1372,7 +1424,7 @@
                   <c:v>46.58823660088249</c:v>
                 </c:pt>
                 <c:pt idx="25">
-                  <c:v>56.57142857142857</c:v>
+                  <c:v>56.57142857142855</c:v>
                 </c:pt>
                 <c:pt idx="26">
                   <c:v>65.99999737739573</c:v>
@@ -1416,11 +1468,11 @@
           <c:showPercent val="0"/>
           <c:showBubbleSize val="0"/>
         </c:dLbls>
-        <c:axId val="-2089686736"/>
-        <c:axId val="-2089688784"/>
+        <c:axId val="-2084002560"/>
+        <c:axId val="-2100179376"/>
       </c:scatterChart>
       <c:valAx>
-        <c:axId val="-2089602480"/>
+        <c:axId val="-2105609408"/>
         <c:scaling>
           <c:orientation val="minMax"/>
         </c:scaling>
@@ -1518,12 +1570,12 @@
             <a:endParaRPr lang="en-US"/>
           </a:p>
         </c:txPr>
-        <c:crossAx val="-2089690832"/>
+        <c:crossAx val="-2084342288"/>
         <c:crosses val="autoZero"/>
         <c:crossBetween val="midCat"/>
       </c:valAx>
       <c:valAx>
-        <c:axId val="-2089690832"/>
+        <c:axId val="-2084342288"/>
         <c:scaling>
           <c:orientation val="minMax"/>
           <c:min val="0.5"/>
@@ -1622,12 +1674,12 @@
             <a:endParaRPr lang="en-US"/>
           </a:p>
         </c:txPr>
-        <c:crossAx val="-2089602480"/>
+        <c:crossAx val="-2105609408"/>
         <c:crosses val="autoZero"/>
         <c:crossBetween val="midCat"/>
       </c:valAx>
       <c:valAx>
-        <c:axId val="-2089688784"/>
+        <c:axId val="-2100179376"/>
         <c:scaling>
           <c:orientation val="minMax"/>
           <c:max val="100.0"/>
@@ -1717,12 +1769,12 @@
             <a:endParaRPr lang="en-US"/>
           </a:p>
         </c:txPr>
-        <c:crossAx val="-2089686736"/>
+        <c:crossAx val="-2084002560"/>
         <c:crosses val="max"/>
         <c:crossBetween val="midCat"/>
       </c:valAx>
       <c:valAx>
-        <c:axId val="-2089686736"/>
+        <c:axId val="-2084002560"/>
         <c:scaling>
           <c:orientation val="minMax"/>
         </c:scaling>
@@ -1732,7 +1784,7 @@
         <c:majorTickMark val="out"/>
         <c:minorTickMark val="none"/>
         <c:tickLblPos val="nextTo"/>
-        <c:crossAx val="-2089688784"/>
+        <c:crossAx val="-2100179376"/>
         <c:crosses val="autoZero"/>
         <c:crossBetween val="midCat"/>
       </c:valAx>

</xml_diff>